<commit_message>
Updating AWS lambda docs
</commit_message>
<xml_diff>
--- a/AWS lambda.docx
+++ b/AWS lambda.docx
@@ -4,16 +4,14 @@
   <w:body>
     <w:p>
       <w:pPr>
-        <w:rPr>
-          <w:b/>
-          <w:bCs/>
-          <w:lang w:val="en-US"/>
-        </w:rPr>
-      </w:pPr>
-      <w:r>
-        <w:rPr>
-          <w:b/>
-          <w:bCs/>
+        <w:pStyle w:val="Heading1"/>
+        <w:ind w:left="2880" w:firstLine="720"/>
+        <w:rPr>
+          <w:lang w:val="en-US"/>
+        </w:rPr>
+      </w:pPr>
+      <w:r>
+        <w:rPr>
           <w:lang w:val="en-US"/>
         </w:rPr>
         <w:t>AWS lambda</w:t>
@@ -134,6 +132,7 @@
       </w:pPr>
       <w:r>
         <w:rPr>
+          <w:noProof/>
           <w:lang w:val="en-US"/>
         </w:rPr>
         <w:drawing>
@@ -301,6 +300,7 @@
       </w:pPr>
       <w:r>
         <w:rPr>
+          <w:noProof/>
           <w:lang w:val="en-US"/>
         </w:rPr>
         <w:lastRenderedPageBreak/>
@@ -383,6 +383,7 @@
       </w:pPr>
       <w:r>
         <w:rPr>
+          <w:noProof/>
           <w:lang w:val="en-US"/>
         </w:rPr>
         <w:drawing>
@@ -953,6 +954,27 @@
     <w:name w:val="Normal"/>
     <w:qFormat/>
   </w:style>
+  <w:style w:type="paragraph" w:styleId="Heading1">
+    <w:name w:val="heading 1"/>
+    <w:basedOn w:val="Normal"/>
+    <w:next w:val="Normal"/>
+    <w:link w:val="Heading1Char"/>
+    <w:uiPriority w:val="9"/>
+    <w:qFormat/>
+    <w:rsid w:val="00560C9C"/>
+    <w:pPr>
+      <w:keepNext/>
+      <w:keepLines/>
+      <w:spacing w:before="240"/>
+      <w:outlineLvl w:val="0"/>
+    </w:pPr>
+    <w:rPr>
+      <w:rFonts w:asciiTheme="majorHAnsi" w:eastAsiaTheme="majorEastAsia" w:hAnsiTheme="majorHAnsi" w:cstheme="majorBidi"/>
+      <w:color w:val="2F5496" w:themeColor="accent1" w:themeShade="BF"/>
+      <w:sz w:val="32"/>
+      <w:szCs w:val="32"/>
+    </w:rPr>
+  </w:style>
   <w:style w:type="character" w:default="1" w:styleId="DefaultParagraphFont">
     <w:name w:val="Default Paragraph Font"/>
     <w:uiPriority w:val="1"/>
@@ -990,6 +1012,19 @@
       <w:ind w:left="720"/>
       <w:contextualSpacing/>
     </w:pPr>
+  </w:style>
+  <w:style w:type="character" w:customStyle="1" w:styleId="Heading1Char">
+    <w:name w:val="Heading 1 Char"/>
+    <w:basedOn w:val="DefaultParagraphFont"/>
+    <w:link w:val="Heading1"/>
+    <w:uiPriority w:val="9"/>
+    <w:rsid w:val="00560C9C"/>
+    <w:rPr>
+      <w:rFonts w:asciiTheme="majorHAnsi" w:eastAsiaTheme="majorEastAsia" w:hAnsiTheme="majorHAnsi" w:cstheme="majorBidi"/>
+      <w:color w:val="2F5496" w:themeColor="accent1" w:themeShade="BF"/>
+      <w:sz w:val="32"/>
+      <w:szCs w:val="32"/>
+    </w:rPr>
   </w:style>
 </w:styles>
 </file>

</xml_diff>